<commit_message>
Updated log sprint 2
de updated log for sprint 2
</commit_message>
<xml_diff>
--- a/Documents/Log/Log_Gijs.docx
+++ b/Documents/Log/Log_Gijs.docx
@@ -426,21 +426,7 @@
                 <w:rStyle w:val="Hyperlink"/>
                 <w:noProof/>
               </w:rPr>
-              <w:t>Inleid</w:t>
-            </w:r>
-            <w:r>
-              <w:rPr>
-                <w:rStyle w:val="Hyperlink"/>
-                <w:noProof/>
-              </w:rPr>
-              <w:t>i</w:t>
-            </w:r>
-            <w:r>
-              <w:rPr>
-                <w:rStyle w:val="Hyperlink"/>
-                <w:noProof/>
-              </w:rPr>
-              <w:t>ng</w:t>
+              <w:t>Inleiding</w:t>
             </w:r>
             <w:r>
               <w:rPr>
@@ -934,7 +920,15 @@
           <w:b/>
           <w:bCs/>
         </w:rPr>
-        <w:t xml:space="preserve"> StandUp</w:t>
+        <w:t xml:space="preserve"> </w:t>
+      </w:r>
+      <w:proofErr w:type="spellStart"/>
+      <w:r>
+        <w:rPr>
+          <w:b/>
+          <w:bCs/>
+        </w:rPr>
+        <w:t>StandUp</w:t>
       </w:r>
       <w:r>
         <w:rPr>
@@ -943,6 +937,7 @@
         </w:rPr>
         <w:t>s</w:t>
       </w:r>
+      <w:proofErr w:type="spellEnd"/>
       <w:r>
         <w:rPr>
           <w:b/>
@@ -1416,7 +1411,23 @@
           <w:i/>
           <w:iCs/>
         </w:rPr>
-        <w:t>[Welke onderdelen/taken wil je volgende werkdag weer oppakken/ ook te gebruiken voor je volgende Daily standUp?]</w:t>
+        <w:t xml:space="preserve">[Welke onderdelen/taken wil je volgende werkdag weer oppakken/ ook te gebruiken voor je volgende Daily </w:t>
+      </w:r>
+      <w:proofErr w:type="spellStart"/>
+      <w:r>
+        <w:rPr>
+          <w:i/>
+          <w:iCs/>
+        </w:rPr>
+        <w:t>standUp</w:t>
+      </w:r>
+      <w:proofErr w:type="spellEnd"/>
+      <w:r>
+        <w:rPr>
+          <w:i/>
+          <w:iCs/>
+        </w:rPr>
+        <w:t>?]</w:t>
       </w:r>
     </w:p>
     <w:p>
@@ -1501,7 +1512,15 @@
           <w:b/>
           <w:bCs/>
         </w:rPr>
-        <w:t xml:space="preserve"> StandUp</w:t>
+        <w:t xml:space="preserve"> </w:t>
+      </w:r>
+      <w:proofErr w:type="spellStart"/>
+      <w:r>
+        <w:rPr>
+          <w:b/>
+          <w:bCs/>
+        </w:rPr>
+        <w:t>StandUp</w:t>
       </w:r>
       <w:r>
         <w:rPr>
@@ -1510,6 +1529,7 @@
         </w:rPr>
         <w:t>s</w:t>
       </w:r>
+      <w:proofErr w:type="spellEnd"/>
       <w:r>
         <w:rPr>
           <w:b/>
@@ -1539,12 +1559,21 @@
         </w:rPr>
         <w:br/>
       </w:r>
-      <w:r>
-        <w:rPr>
-          <w:i/>
-          <w:iCs/>
-        </w:rPr>
-        <w:t>Standup 30-9-2025</w:t>
+      <w:proofErr w:type="spellStart"/>
+      <w:r>
+        <w:rPr>
+          <w:i/>
+          <w:iCs/>
+        </w:rPr>
+        <w:t>Standup</w:t>
+      </w:r>
+      <w:proofErr w:type="spellEnd"/>
+      <w:r>
+        <w:rPr>
+          <w:i/>
+          <w:iCs/>
+        </w:rPr>
+        <w:t xml:space="preserve"> 30-9-2025</w:t>
       </w:r>
     </w:p>
     <w:p>
@@ -1577,14 +1606,34 @@
           <w:lang w:val="en-US"/>
         </w:rPr>
       </w:pPr>
+      <w:proofErr w:type="spellStart"/>
       <w:r>
         <w:rPr>
           <w:i/>
           <w:iCs/>
           <w:lang w:val="en-US"/>
         </w:rPr>
-        <w:t>Github gejoined</w:t>
-      </w:r>
+        <w:t>Github</w:t>
+      </w:r>
+      <w:proofErr w:type="spellEnd"/>
+      <w:r>
+        <w:rPr>
+          <w:i/>
+          <w:iCs/>
+          <w:lang w:val="en-US"/>
+        </w:rPr>
+        <w:t xml:space="preserve"> </w:t>
+      </w:r>
+      <w:proofErr w:type="spellStart"/>
+      <w:r>
+        <w:rPr>
+          <w:i/>
+          <w:iCs/>
+          <w:lang w:val="en-US"/>
+        </w:rPr>
+        <w:t>gejoined</w:t>
+      </w:r>
+      <w:proofErr w:type="spellEnd"/>
     </w:p>
     <w:p>
       <w:pPr>
@@ -1605,8 +1654,18 @@
           <w:iCs/>
           <w:lang w:val="en-US"/>
         </w:rPr>
-        <w:t>Trello gejoined</w:t>
-      </w:r>
+        <w:t xml:space="preserve">Trello </w:t>
+      </w:r>
+      <w:proofErr w:type="spellStart"/>
+      <w:r>
+        <w:rPr>
+          <w:i/>
+          <w:iCs/>
+          <w:lang w:val="en-US"/>
+        </w:rPr>
+        <w:t>gejoined</w:t>
+      </w:r>
+      <w:proofErr w:type="spellEnd"/>
     </w:p>
     <w:p>
       <w:pPr>
@@ -1621,14 +1680,34 @@
           <w:lang w:val="en-US"/>
         </w:rPr>
       </w:pPr>
+      <w:proofErr w:type="spellStart"/>
       <w:r>
         <w:rPr>
           <w:i/>
           <w:iCs/>
           <w:lang w:val="en-US"/>
         </w:rPr>
-        <w:t>brainstormen over ideeën</w:t>
-      </w:r>
+        <w:t>brainstormen</w:t>
+      </w:r>
+      <w:proofErr w:type="spellEnd"/>
+      <w:r>
+        <w:rPr>
+          <w:i/>
+          <w:iCs/>
+          <w:lang w:val="en-US"/>
+        </w:rPr>
+        <w:t xml:space="preserve"> over </w:t>
+      </w:r>
+      <w:proofErr w:type="spellStart"/>
+      <w:r>
+        <w:rPr>
+          <w:i/>
+          <w:iCs/>
+          <w:lang w:val="en-US"/>
+        </w:rPr>
+        <w:t>ideeën</w:t>
+      </w:r>
+      <w:proofErr w:type="spellEnd"/>
     </w:p>
     <w:p>
       <w:pPr>
@@ -1696,20 +1775,15 @@
           <w:iCs/>
         </w:rPr>
       </w:pPr>
-      <w:r>
-        <w:rPr>
-          <w:i/>
-          <w:iCs/>
-        </w:rPr>
-        <w:t>N</w:t>
-      </w:r>
-      <w:r>
-        <w:rPr>
-          <w:i/>
-          <w:iCs/>
-        </w:rPr>
-        <w:t>ope</w:t>
-      </w:r>
+      <w:proofErr w:type="spellStart"/>
+      <w:r>
+        <w:rPr>
+          <w:i/>
+          <w:iCs/>
+        </w:rPr>
+        <w:t>Nope</w:t>
+      </w:r>
+      <w:proofErr w:type="spellEnd"/>
     </w:p>
     <w:p>
       <w:pPr>
@@ -1723,8 +1797,13 @@
       <w:pPr>
         <w:ind w:left="360"/>
       </w:pPr>
-      <w:r>
-        <w:t>Standup 1-10-2025</w:t>
+      <w:proofErr w:type="spellStart"/>
+      <w:r>
+        <w:t>Standup</w:t>
+      </w:r>
+      <w:proofErr w:type="spellEnd"/>
+      <w:r>
+        <w:t xml:space="preserve"> 1-10-2025</w:t>
       </w:r>
     </w:p>
     <w:p>
@@ -1788,7 +1867,15 @@
         </w:numPr>
       </w:pPr>
       <w:r>
-        <w:t>verder brainstormen over layout en de game</w:t>
+        <w:t xml:space="preserve">verder brainstormen over </w:t>
+      </w:r>
+      <w:proofErr w:type="spellStart"/>
+      <w:r>
+        <w:t>layout</w:t>
+      </w:r>
+      <w:proofErr w:type="spellEnd"/>
+      <w:r>
+        <w:t xml:space="preserve"> en de game</w:t>
       </w:r>
     </w:p>
     <w:p>
@@ -1821,8 +1908,13 @@
       <w:r>
         <w:br/>
       </w:r>
-      <w:r>
-        <w:t>Standup 2-10-2025</w:t>
+      <w:proofErr w:type="spellStart"/>
+      <w:r>
+        <w:t>Standup</w:t>
+      </w:r>
+      <w:proofErr w:type="spellEnd"/>
+      <w:r>
+        <w:t xml:space="preserve"> 2-10-2025</w:t>
       </w:r>
       <w:r>
         <w:br/>
@@ -1947,14 +2039,78 @@
           <w:i/>
           <w:iCs/>
         </w:rPr>
-        <w:t>In sprint 1 hebben we de main idea voor de game bedacht en de nodige bestanden afgerond voor de</w:t>
-      </w:r>
-      <w:r>
-        <w:rPr>
-          <w:i/>
-          <w:iCs/>
-        </w:rPr>
-        <w:t xml:space="preserve"> ideeen zoals de tiny game design document en de UX design dus hoe de game er ongeveer uit moet zien.</w:t>
+        <w:t xml:space="preserve">In sprint 1 hebben we de </w:t>
+      </w:r>
+      <w:proofErr w:type="spellStart"/>
+      <w:r>
+        <w:rPr>
+          <w:i/>
+          <w:iCs/>
+        </w:rPr>
+        <w:t>main</w:t>
+      </w:r>
+      <w:proofErr w:type="spellEnd"/>
+      <w:r>
+        <w:rPr>
+          <w:i/>
+          <w:iCs/>
+        </w:rPr>
+        <w:t xml:space="preserve"> </w:t>
+      </w:r>
+      <w:proofErr w:type="spellStart"/>
+      <w:r>
+        <w:rPr>
+          <w:i/>
+          <w:iCs/>
+        </w:rPr>
+        <w:t>idea</w:t>
+      </w:r>
+      <w:proofErr w:type="spellEnd"/>
+      <w:r>
+        <w:rPr>
+          <w:i/>
+          <w:iCs/>
+        </w:rPr>
+        <w:t xml:space="preserve"> voor de game bedacht en de nodige bestanden afgerond voor de</w:t>
+      </w:r>
+      <w:r>
+        <w:rPr>
+          <w:i/>
+          <w:iCs/>
+        </w:rPr>
+        <w:t xml:space="preserve"> </w:t>
+      </w:r>
+      <w:proofErr w:type="spellStart"/>
+      <w:r>
+        <w:rPr>
+          <w:i/>
+          <w:iCs/>
+        </w:rPr>
+        <w:t>ideeen</w:t>
+      </w:r>
+      <w:proofErr w:type="spellEnd"/>
+      <w:r>
+        <w:rPr>
+          <w:i/>
+          <w:iCs/>
+        </w:rPr>
+        <w:t xml:space="preserve"> zoals de </w:t>
+      </w:r>
+      <w:proofErr w:type="spellStart"/>
+      <w:r>
+        <w:rPr>
+          <w:i/>
+          <w:iCs/>
+        </w:rPr>
+        <w:t>tiny</w:t>
+      </w:r>
+      <w:proofErr w:type="spellEnd"/>
+      <w:r>
+        <w:rPr>
+          <w:i/>
+          <w:iCs/>
+        </w:rPr>
+        <w:t xml:space="preserve"> game design document en de UX design dus hoe de game er ongeveer uit moet zien.</w:t>
       </w:r>
       <w:r>
         <w:rPr>
@@ -2036,7 +2192,23 @@
           <w:i/>
           <w:iCs/>
         </w:rPr>
-        <w:t>Hoe scrum poker werk, hoe figma werkt</w:t>
+        <w:t xml:space="preserve">Hoe scrum poker werk, hoe </w:t>
+      </w:r>
+      <w:proofErr w:type="spellStart"/>
+      <w:r>
+        <w:rPr>
+          <w:i/>
+          <w:iCs/>
+        </w:rPr>
+        <w:t>figma</w:t>
+      </w:r>
+      <w:proofErr w:type="spellEnd"/>
+      <w:r>
+        <w:rPr>
+          <w:i/>
+          <w:iCs/>
+        </w:rPr>
+        <w:t xml:space="preserve"> werkt</w:t>
       </w:r>
       <w:r>
         <w:rPr>
@@ -2134,7 +2306,23 @@
           <w:i/>
           <w:iCs/>
         </w:rPr>
-        <w:t>het was een chaotiche maar productieve sprint</w:t>
+        <w:t xml:space="preserve">het was een </w:t>
+      </w:r>
+      <w:proofErr w:type="spellStart"/>
+      <w:r>
+        <w:rPr>
+          <w:i/>
+          <w:iCs/>
+        </w:rPr>
+        <w:t>chaotiche</w:t>
+      </w:r>
+      <w:proofErr w:type="spellEnd"/>
+      <w:r>
+        <w:rPr>
+          <w:i/>
+          <w:iCs/>
+        </w:rPr>
+        <w:t xml:space="preserve"> maar productieve sprint</w:t>
       </w:r>
       <w:r>
         <w:rPr>
@@ -2280,8 +2468,49 @@
           <w:i/>
           <w:iCs/>
         </w:rPr>
-        <w:t>Het maken van de core game mechanics in unity</w:t>
-      </w:r>
+        <w:t xml:space="preserve">Het maken van de </w:t>
+      </w:r>
+      <w:proofErr w:type="spellStart"/>
+      <w:r>
+        <w:rPr>
+          <w:i/>
+          <w:iCs/>
+        </w:rPr>
+        <w:t>core</w:t>
+      </w:r>
+      <w:proofErr w:type="spellEnd"/>
+      <w:r>
+        <w:rPr>
+          <w:i/>
+          <w:iCs/>
+        </w:rPr>
+        <w:t xml:space="preserve"> game </w:t>
+      </w:r>
+      <w:proofErr w:type="spellStart"/>
+      <w:r>
+        <w:rPr>
+          <w:i/>
+          <w:iCs/>
+        </w:rPr>
+        <w:t>mechanics</w:t>
+      </w:r>
+      <w:proofErr w:type="spellEnd"/>
+      <w:r>
+        <w:rPr>
+          <w:i/>
+          <w:iCs/>
+        </w:rPr>
+        <w:t xml:space="preserve"> in </w:t>
+      </w:r>
+      <w:proofErr w:type="spellStart"/>
+      <w:r>
+        <w:rPr>
+          <w:i/>
+          <w:iCs/>
+        </w:rPr>
+        <w:t>unity</w:t>
+      </w:r>
+      <w:proofErr w:type="spellEnd"/>
     </w:p>
     <w:p>
       <w:pPr>
@@ -2358,7 +2587,15 @@
           <w:b/>
           <w:bCs/>
         </w:rPr>
-        <w:t xml:space="preserve"> StandUp</w:t>
+        <w:t xml:space="preserve"> </w:t>
+      </w:r>
+      <w:proofErr w:type="spellStart"/>
+      <w:r>
+        <w:rPr>
+          <w:b/>
+          <w:bCs/>
+        </w:rPr>
+        <w:t>StandUp</w:t>
       </w:r>
       <w:r>
         <w:rPr>
@@ -2367,6 +2604,7 @@
         </w:rPr>
         <w:t>s</w:t>
       </w:r>
+      <w:proofErr w:type="spellEnd"/>
       <w:r>
         <w:rPr>
           <w:b/>
@@ -2382,17 +2620,196 @@
         <w:br/>
       </w:r>
       <w:r>
-        <w:rPr>
-          <w:i/>
-          <w:iCs/>
-        </w:rPr>
-        <w:t>…</w:t>
-      </w:r>
-      <w:r>
-        <w:rPr>
-          <w:i/>
-          <w:iCs/>
-        </w:rPr>
+        <w:drawing>
+          <wp:inline distT="0" distB="0" distL="0" distR="0" wp14:anchorId="20544B35" wp14:editId="39E4E7BA">
+            <wp:extent cx="2997200" cy="1155666"/>
+            <wp:effectExtent l="0" t="0" r="0" b="6985"/>
+            <wp:docPr id="1602110052" name="Afbeelding 1" descr="Afbeelding met tekst, schermopname, software, Multimediasoftware&#10;&#10;Door AI gegenereerde inhoud is mogelijk onjuist."/>
+            <wp:cNvGraphicFramePr>
+              <a:graphicFrameLocks xmlns:a="http://schemas.openxmlformats.org/drawingml/2006/main" noChangeAspect="1"/>
+            </wp:cNvGraphicFramePr>
+            <a:graphic xmlns:a="http://schemas.openxmlformats.org/drawingml/2006/main">
+              <a:graphicData uri="http://schemas.openxmlformats.org/drawingml/2006/picture">
+                <pic:pic xmlns:pic="http://schemas.openxmlformats.org/drawingml/2006/picture">
+                  <pic:nvPicPr>
+                    <pic:cNvPr id="1602110052" name="Afbeelding 1" descr="Afbeelding met tekst, schermopname, software, Multimediasoftware&#10;&#10;Door AI gegenereerde inhoud is mogelijk onjuist."/>
+                    <pic:cNvPicPr/>
+                  </pic:nvPicPr>
+                  <pic:blipFill>
+                    <a:blip r:embed="rId12"/>
+                    <a:stretch>
+                      <a:fillRect/>
+                    </a:stretch>
+                  </pic:blipFill>
+                  <pic:spPr>
+                    <a:xfrm>
+                      <a:off x="0" y="0"/>
+                      <a:ext cx="3007073" cy="1159473"/>
+                    </a:xfrm>
+                    <a:prstGeom prst="rect">
+                      <a:avLst/>
+                    </a:prstGeom>
+                  </pic:spPr>
+                </pic:pic>
+              </a:graphicData>
+            </a:graphic>
+          </wp:inline>
+        </w:drawing>
+      </w:r>
+      <w:r>
+        <w:rPr>
+          <w:b/>
+          <w:bCs/>
+        </w:rPr>
+        <w:br/>
+        <w:t>Dinsdag was ik ziek</w:t>
+      </w:r>
+      <w:r>
+        <w:rPr>
+          <w:b/>
+          <w:bCs/>
+        </w:rPr>
+        <w:br/>
+      </w:r>
+      <w:r>
+        <w:drawing>
+          <wp:inline distT="0" distB="0" distL="0" distR="0" wp14:anchorId="5E256441" wp14:editId="26417BF5">
+            <wp:extent cx="3067050" cy="1356034"/>
+            <wp:effectExtent l="0" t="0" r="0" b="0"/>
+            <wp:docPr id="1551846946" name="Afbeelding 1" descr="Afbeelding met tekst, schermopname, Lettertype&#10;&#10;Door AI gegenereerde inhoud is mogelijk onjuist."/>
+            <wp:cNvGraphicFramePr>
+              <a:graphicFrameLocks xmlns:a="http://schemas.openxmlformats.org/drawingml/2006/main" noChangeAspect="1"/>
+            </wp:cNvGraphicFramePr>
+            <a:graphic xmlns:a="http://schemas.openxmlformats.org/drawingml/2006/main">
+              <a:graphicData uri="http://schemas.openxmlformats.org/drawingml/2006/picture">
+                <pic:pic xmlns:pic="http://schemas.openxmlformats.org/drawingml/2006/picture">
+                  <pic:nvPicPr>
+                    <pic:cNvPr id="1551846946" name="Afbeelding 1" descr="Afbeelding met tekst, schermopname, Lettertype&#10;&#10;Door AI gegenereerde inhoud is mogelijk onjuist."/>
+                    <pic:cNvPicPr/>
+                  </pic:nvPicPr>
+                  <pic:blipFill>
+                    <a:blip r:embed="rId13"/>
+                    <a:stretch>
+                      <a:fillRect/>
+                    </a:stretch>
+                  </pic:blipFill>
+                  <pic:spPr>
+                    <a:xfrm>
+                      <a:off x="0" y="0"/>
+                      <a:ext cx="3083221" cy="1363184"/>
+                    </a:xfrm>
+                    <a:prstGeom prst="rect">
+                      <a:avLst/>
+                    </a:prstGeom>
+                  </pic:spPr>
+                </pic:pic>
+              </a:graphicData>
+            </a:graphic>
+          </wp:inline>
+        </w:drawing>
+      </w:r>
+    </w:p>
+    <w:p>
+      <w:pPr>
+        <w:pStyle w:val="Lijstalinea"/>
+        <w:ind w:left="360"/>
+      </w:pPr>
+      <w:r>
+        <w:drawing>
+          <wp:inline distT="0" distB="0" distL="0" distR="0" wp14:anchorId="6BCD787A" wp14:editId="52BAF143">
+            <wp:extent cx="3124200" cy="1510099"/>
+            <wp:effectExtent l="0" t="0" r="0" b="0"/>
+            <wp:docPr id="1371353085" name="Afbeelding 1" descr="Afbeelding met tekst, schermopname, Lettertype&#10;&#10;Door AI gegenereerde inhoud is mogelijk onjuist."/>
+            <wp:cNvGraphicFramePr>
+              <a:graphicFrameLocks xmlns:a="http://schemas.openxmlformats.org/drawingml/2006/main" noChangeAspect="1"/>
+            </wp:cNvGraphicFramePr>
+            <a:graphic xmlns:a="http://schemas.openxmlformats.org/drawingml/2006/main">
+              <a:graphicData uri="http://schemas.openxmlformats.org/drawingml/2006/picture">
+                <pic:pic xmlns:pic="http://schemas.openxmlformats.org/drawingml/2006/picture">
+                  <pic:nvPicPr>
+                    <pic:cNvPr id="1371353085" name="Afbeelding 1" descr="Afbeelding met tekst, schermopname, Lettertype&#10;&#10;Door AI gegenereerde inhoud is mogelijk onjuist."/>
+                    <pic:cNvPicPr/>
+                  </pic:nvPicPr>
+                  <pic:blipFill>
+                    <a:blip r:embed="rId14"/>
+                    <a:stretch>
+                      <a:fillRect/>
+                    </a:stretch>
+                  </pic:blipFill>
+                  <pic:spPr>
+                    <a:xfrm>
+                      <a:off x="0" y="0"/>
+                      <a:ext cx="3137154" cy="1516360"/>
+                    </a:xfrm>
+                    <a:prstGeom prst="rect">
+                      <a:avLst/>
+                    </a:prstGeom>
+                  </pic:spPr>
+                </pic:pic>
+              </a:graphicData>
+            </a:graphic>
+          </wp:inline>
+        </w:drawing>
+      </w:r>
+      <w:r>
+        <w:br/>
+      </w:r>
+      <w:r>
+        <w:drawing>
+          <wp:inline distT="0" distB="0" distL="0" distR="0" wp14:anchorId="721F7087" wp14:editId="458FBC84">
+            <wp:extent cx="3098800" cy="3007468"/>
+            <wp:effectExtent l="0" t="0" r="6350" b="2540"/>
+            <wp:docPr id="1024363482" name="Afbeelding 1" descr="Afbeelding met tekst, schermopname, Lettertype&#10;&#10;Door AI gegenereerde inhoud is mogelijk onjuist."/>
+            <wp:cNvGraphicFramePr>
+              <a:graphicFrameLocks xmlns:a="http://schemas.openxmlformats.org/drawingml/2006/main" noChangeAspect="1"/>
+            </wp:cNvGraphicFramePr>
+            <a:graphic xmlns:a="http://schemas.openxmlformats.org/drawingml/2006/main">
+              <a:graphicData uri="http://schemas.openxmlformats.org/drawingml/2006/picture">
+                <pic:pic xmlns:pic="http://schemas.openxmlformats.org/drawingml/2006/picture">
+                  <pic:nvPicPr>
+                    <pic:cNvPr id="1024363482" name="Afbeelding 1" descr="Afbeelding met tekst, schermopname, Lettertype&#10;&#10;Door AI gegenereerde inhoud is mogelijk onjuist."/>
+                    <pic:cNvPicPr/>
+                  </pic:nvPicPr>
+                  <pic:blipFill>
+                    <a:blip r:embed="rId15"/>
+                    <a:stretch>
+                      <a:fillRect/>
+                    </a:stretch>
+                  </pic:blipFill>
+                  <pic:spPr>
+                    <a:xfrm>
+                      <a:off x="0" y="0"/>
+                      <a:ext cx="3104889" cy="3013377"/>
+                    </a:xfrm>
+                    <a:prstGeom prst="rect">
+                      <a:avLst/>
+                    </a:prstGeom>
+                  </pic:spPr>
+                </pic:pic>
+              </a:graphicData>
+            </a:graphic>
+          </wp:inline>
+        </w:drawing>
+      </w:r>
+    </w:p>
+    <w:p>
+      <w:pPr>
+        <w:pStyle w:val="Lijstalinea"/>
+        <w:ind w:left="360"/>
+      </w:pPr>
+    </w:p>
+    <w:p>
+      <w:pPr>
+        <w:pStyle w:val="Lijstalinea"/>
+        <w:ind w:left="360"/>
+      </w:pPr>
+    </w:p>
+    <w:p>
+      <w:pPr>
+        <w:pStyle w:val="Lijstalinea"/>
+        <w:ind w:left="360"/>
+      </w:pPr>
+      <w:r>
         <w:br/>
       </w:r>
     </w:p>
@@ -2409,14 +2826,8 @@
           <w:b/>
           <w:bCs/>
         </w:rPr>
-        <w:t xml:space="preserve">Wat is er </w:t>
-      </w:r>
-      <w:r>
-        <w:rPr>
-          <w:b/>
-          <w:bCs/>
-        </w:rPr>
-        <w:t xml:space="preserve">in sprint </w:t>
+        <w:lastRenderedPageBreak/>
+        <w:t xml:space="preserve">Wat is er in sprint </w:t>
       </w:r>
       <w:r>
         <w:rPr>
@@ -2444,14 +2855,14 @@
           <w:i/>
           <w:iCs/>
         </w:rPr>
-        <w:t>…</w:t>
-      </w:r>
-      <w:r>
-        <w:rPr>
-          <w:i/>
-          <w:iCs/>
-        </w:rPr>
-        <w:br/>
+        <w:t>een basis gemaakt voor de game</w:t>
+      </w:r>
+      <w:r>
+        <w:rPr>
+          <w:i/>
+          <w:iCs/>
+        </w:rPr>
+        <w:t>, verder de ideeën uitgewerkt</w:t>
       </w:r>
     </w:p>
     <w:p>
@@ -2477,18 +2888,15 @@
         <w:br/>
       </w:r>
       <w:r>
-        <w:rPr>
-          <w:i/>
-          <w:iCs/>
-        </w:rPr>
-        <w:t>…</w:t>
-      </w:r>
-      <w:r>
-        <w:rPr>
-          <w:i/>
-          <w:iCs/>
-        </w:rPr>
-        <w:br/>
+        <w:t xml:space="preserve">het random instanties van de </w:t>
+      </w:r>
+      <w:proofErr w:type="spellStart"/>
+      <w:r>
+        <w:t>falling</w:t>
+      </w:r>
+      <w:proofErr w:type="spellEnd"/>
+      <w:r>
+        <w:t xml:space="preserve"> object maken en het tap/click systeem fixen</w:t>
       </w:r>
     </w:p>
     <w:p>
@@ -2513,18 +2921,20 @@
         </w:rPr>
         <w:br/>
       </w:r>
-      <w:r>
-        <w:rPr>
-          <w:i/>
-          <w:iCs/>
-        </w:rPr>
-        <w:t>…</w:t>
-      </w:r>
-      <w:r>
-        <w:rPr>
-          <w:i/>
-          <w:iCs/>
-        </w:rPr>
+      <w:proofErr w:type="spellStart"/>
+      <w:r>
+        <w:t>falling</w:t>
+      </w:r>
+      <w:proofErr w:type="spellEnd"/>
+      <w:r>
+        <w:t xml:space="preserve"> </w:t>
+      </w:r>
+      <w:proofErr w:type="spellStart"/>
+      <w:r>
+        <w:t>objects</w:t>
+      </w:r>
+      <w:proofErr w:type="spellEnd"/>
+      <w:r>
         <w:br/>
       </w:r>
     </w:p>
@@ -2555,7 +2965,7 @@
           <w:i/>
           <w:iCs/>
         </w:rPr>
-        <w:t>…</w:t>
+        <w:t>op dit moment heb ik niet echt vragen of onduidelijkheden</w:t>
       </w:r>
       <w:r>
         <w:rPr>
@@ -2611,12 +3021,114 @@
         </w:rPr>
         <w:br/>
       </w:r>
-      <w:r>
-        <w:rPr>
-          <w:i/>
-          <w:iCs/>
-        </w:rPr>
-        <w:t>…</w:t>
+      <w:proofErr w:type="spellStart"/>
+      <w:r>
+        <w:rPr>
+          <w:i/>
+          <w:iCs/>
+        </w:rPr>
+        <w:t>misha</w:t>
+      </w:r>
+      <w:proofErr w:type="spellEnd"/>
+      <w:r>
+        <w:rPr>
+          <w:i/>
+          <w:iCs/>
+        </w:rPr>
+        <w:br/>
+        <w:t>-</w:t>
+      </w:r>
+      <w:r>
+        <w:rPr>
+          <w:i/>
+          <w:iCs/>
+        </w:rPr>
+        <w:t xml:space="preserve"> Extreem goed bezig geweest </w:t>
+      </w:r>
+      <w:proofErr w:type="spellStart"/>
+      <w:r>
+        <w:rPr>
+          <w:i/>
+          <w:iCs/>
+        </w:rPr>
+        <w:t>weining</w:t>
+      </w:r>
+      <w:proofErr w:type="spellEnd"/>
+      <w:r>
+        <w:rPr>
+          <w:i/>
+          <w:iCs/>
+        </w:rPr>
+        <w:t xml:space="preserve"> feedback</w:t>
+      </w:r>
+      <w:r>
+        <w:rPr>
+          <w:i/>
+          <w:iCs/>
+        </w:rPr>
+        <w:br/>
+        <w:t>Ingmar</w:t>
+      </w:r>
+      <w:r>
+        <w:rPr>
+          <w:i/>
+          <w:iCs/>
+        </w:rPr>
+        <w:br/>
+        <w:t>-</w:t>
+      </w:r>
+      <w:r>
+        <w:rPr>
+          <w:i/>
+          <w:iCs/>
+        </w:rPr>
+        <w:t xml:space="preserve"> ook wel goed bezig geweest</w:t>
+      </w:r>
+      <w:r>
+        <w:rPr>
+          <w:i/>
+          <w:iCs/>
+        </w:rPr>
+        <w:br/>
+        <w:t>Tom</w:t>
+      </w:r>
+      <w:r>
+        <w:rPr>
+          <w:i/>
+          <w:iCs/>
+        </w:rPr>
+        <w:br/>
+        <w:t>-</w:t>
+      </w:r>
+      <w:r>
+        <w:rPr>
+          <w:i/>
+          <w:iCs/>
+        </w:rPr>
+        <w:t xml:space="preserve"> ook heel goed bezig geweest</w:t>
+      </w:r>
+      <w:r>
+        <w:rPr>
+          <w:i/>
+          <w:iCs/>
+        </w:rPr>
+        <w:br/>
+        <w:t>Dylan</w:t>
+      </w:r>
+      <w:r>
+        <w:rPr>
+          <w:i/>
+          <w:iCs/>
+        </w:rPr>
+        <w:br/>
+        <w:t>-</w:t>
+      </w:r>
+      <w:r>
+        <w:rPr>
+          <w:i/>
+          <w:iCs/>
+        </w:rPr>
+        <w:t xml:space="preserve"> heeft hele goede art gemaakt</w:t>
       </w:r>
       <w:r>
         <w:rPr>
@@ -2671,7 +3183,7 @@
           <w:i/>
           <w:iCs/>
         </w:rPr>
-        <w:t>…</w:t>
+        <w:t>een poging doen om beter bezig gaan</w:t>
       </w:r>
       <w:r>
         <w:rPr>
@@ -2704,18 +3216,7 @@
         <w:br/>
       </w:r>
       <w:r>
-        <w:rPr>
-          <w:i/>
-          <w:iCs/>
-        </w:rPr>
-        <w:t>…</w:t>
-      </w:r>
-      <w:r>
-        <w:rPr>
-          <w:i/>
-          <w:iCs/>
-        </w:rPr>
-        <w:br/>
+        <w:t>wel ok</w:t>
       </w:r>
     </w:p>
     <w:p>
@@ -2763,7 +3264,48 @@
           <w:i/>
           <w:iCs/>
         </w:rPr>
-        <w:t>…</w:t>
+        <w:t>de art van de objecten maken,</w:t>
+      </w:r>
+      <w:r>
+        <w:rPr>
+          <w:i/>
+          <w:iCs/>
+        </w:rPr>
+        <w:br/>
+        <w:t xml:space="preserve">de base </w:t>
+      </w:r>
+      <w:proofErr w:type="spellStart"/>
+      <w:r>
+        <w:rPr>
+          <w:i/>
+          <w:iCs/>
+        </w:rPr>
+        <w:t>mechanics</w:t>
+      </w:r>
+      <w:proofErr w:type="spellEnd"/>
+      <w:r>
+        <w:rPr>
+          <w:i/>
+          <w:iCs/>
+        </w:rPr>
+        <w:t xml:space="preserve"> </w:t>
+      </w:r>
+      <w:proofErr w:type="spellStart"/>
+      <w:r>
+        <w:rPr>
+          <w:i/>
+          <w:iCs/>
+        </w:rPr>
+        <w:t>refinen</w:t>
+      </w:r>
+      <w:proofErr w:type="spellEnd"/>
+      <w:r>
+        <w:rPr>
+          <w:i/>
+          <w:iCs/>
+        </w:rPr>
+        <w:br/>
+        <w:t>de game verder uitbreiden</w:t>
       </w:r>
     </w:p>
     <w:p>
@@ -2841,7 +3383,15 @@
           <w:b/>
           <w:bCs/>
         </w:rPr>
-        <w:t xml:space="preserve"> StandUp</w:t>
+        <w:t xml:space="preserve"> </w:t>
+      </w:r>
+      <w:proofErr w:type="spellStart"/>
+      <w:r>
+        <w:rPr>
+          <w:b/>
+          <w:bCs/>
+        </w:rPr>
+        <w:t>StandUp</w:t>
       </w:r>
       <w:r>
         <w:rPr>
@@ -2850,6 +3400,7 @@
         </w:rPr>
         <w:t>s</w:t>
       </w:r>
+      <w:proofErr w:type="spellEnd"/>
       <w:r>
         <w:rPr>
           <w:b/>
@@ -3288,7 +3839,15 @@
           <w:b/>
           <w:bCs/>
         </w:rPr>
-        <w:t xml:space="preserve"> StandUp</w:t>
+        <w:t xml:space="preserve"> </w:t>
+      </w:r>
+      <w:proofErr w:type="spellStart"/>
+      <w:r>
+        <w:rPr>
+          <w:b/>
+          <w:bCs/>
+        </w:rPr>
+        <w:t>StandUp</w:t>
       </w:r>
       <w:r>
         <w:rPr>
@@ -3297,6 +3856,7 @@
         </w:rPr>
         <w:t>s</w:t>
       </w:r>
+      <w:proofErr w:type="spellEnd"/>
       <w:r>
         <w:rPr>
           <w:b/>
@@ -3680,9 +4240,9 @@
       </w:pPr>
     </w:p>
     <w:sectPr>
-      <w:footerReference w:type="default" r:id="rId12"/>
-      <w:headerReference w:type="first" r:id="rId13"/>
-      <w:footerReference w:type="first" r:id="rId14"/>
+      <w:footerReference w:type="default" r:id="rId16"/>
+      <w:headerReference w:type="first" r:id="rId17"/>
+      <w:footerReference w:type="first" r:id="rId18"/>
       <w:pgSz w:w="11906" w:h="16838"/>
       <w:pgMar w:top="1417" w:right="1417" w:bottom="1417" w:left="1417" w:header="708" w:footer="708" w:gutter="0"/>
       <w:cols w:space="708"/>
@@ -3834,6 +4394,7 @@
       </w:rPr>
       <w:t xml:space="preserve">             </w:t>
     </w:r>
+    <w:proofErr w:type="spellStart"/>
     <w:r>
       <w:rPr>
         <w:color w:val="000000"/>
@@ -3841,7 +4402,17 @@
         <w:szCs w:val="16"/>
         <w:lang w:val="en-US"/>
       </w:rPr>
-      <w:t xml:space="preserve">Sjabloon </w:t>
+      <w:t>Sjabloon</w:t>
+    </w:r>
+    <w:proofErr w:type="spellEnd"/>
+    <w:r>
+      <w:rPr>
+        <w:color w:val="000000"/>
+        <w:sz w:val="16"/>
+        <w:szCs w:val="16"/>
+        <w:lang w:val="en-US"/>
+      </w:rPr>
+      <w:t xml:space="preserve"> </w:t>
     </w:r>
     <w:r>
       <w:rPr>
@@ -4207,7 +4778,7 @@
         <w:iCs w:val="0"/>
       </w:rPr>
     </w:lvl>
-    <w:lvl w:ilvl="1" w:tplc="FFFFFFFF" w:tentative="1">
+    <w:lvl w:ilvl="1" w:tplc="FFFFFFFF">
       <w:start w:val="1"/>
       <w:numFmt w:val="lowerLetter"/>
       <w:lvlText w:val="%2."/>
@@ -10118,6 +10689,7 @@
   <w:style w:type="character" w:default="1" w:styleId="Standaardalinea-lettertype">
     <w:name w:val="Default Paragraph Font"/>
     <w:uiPriority w:val="1"/>
+    <w:semiHidden/>
     <w:unhideWhenUsed/>
   </w:style>
   <w:style w:type="table" w:default="1" w:styleId="Standaardtabel">
@@ -10837,10 +11409,6 @@
 </file>
 
 <file path=customXml/item1.xml><?xml version="1.0" encoding="utf-8"?>
-<b:Sources xmlns:b="http://schemas.openxmlformats.org/officeDocument/2006/bibliography" xmlns="http://schemas.openxmlformats.org/officeDocument/2006/bibliography" SelectedStyle="\APASixthEditionOfficeOnline.xsl" StyleName="APA" Version="6"/>
-</file>
-
-<file path=customXml/item2.xml><?xml version="1.0" encoding="utf-8"?>
 <?mso-contentType ?>
 <FormTemplates xmlns="http://schemas.microsoft.com/sharepoint/v3/contenttype/forms">
   <Display>DocumentLibraryForm</Display>
@@ -10849,7 +11417,23 @@
 </FormTemplates>
 </file>
 
+<file path=customXml/item2.xml><?xml version="1.0" encoding="utf-8"?>
+<b:Sources xmlns:b="http://schemas.openxmlformats.org/officeDocument/2006/bibliography" xmlns="http://schemas.openxmlformats.org/officeDocument/2006/bibliography" SelectedStyle="\APASixthEditionOfficeOnline.xsl" StyleName="APA" Version="6"/>
+</file>
+
 <file path=customXml/item3.xml><?xml version="1.0" encoding="utf-8"?>
+<p:properties xmlns:p="http://schemas.microsoft.com/office/2006/metadata/properties" xmlns:xsi="http://www.w3.org/2001/XMLSchema-instance" xmlns:pc="http://schemas.microsoft.com/office/infopath/2007/PartnerControls">
+  <documentManagement>
+    <TaxCatchAll xmlns="008856c5-5e82-4bb2-b94b-d933afeebe23" xsi:nil="true"/>
+    <lcf76f155ced4ddcb4097134ff3c332f xmlns="af67ef0d-29db-4b47-be19-49750d2c5b46">
+      <Terms xmlns="http://schemas.microsoft.com/office/infopath/2007/PartnerControls"/>
+    </lcf76f155ced4ddcb4097134ff3c332f>
+    <ReferenceId xmlns="af67ef0d-29db-4b47-be19-49750d2c5b46" xsi:nil="true"/>
+  </documentManagement>
+</p:properties>
+</file>
+
+<file path=customXml/item4.xml><?xml version="1.0" encoding="utf-8"?>
 <ct:contentTypeSchema xmlns:ct="http://schemas.microsoft.com/office/2006/metadata/contentType" xmlns:ma="http://schemas.microsoft.com/office/2006/metadata/properties/metaAttributes" ct:_="" ma:_="" ma:contentTypeName="Document" ma:contentTypeID="0x0101006C39DBBF652C2340BF53430F610DD865" ma:contentTypeVersion="11" ma:contentTypeDescription="Een nieuw document maken." ma:contentTypeScope="" ma:versionID="60db07fc097eb24813764849fe057c7f">
   <xsd:schema xmlns:xsd="http://www.w3.org/2001/XMLSchema" xmlns:xs="http://www.w3.org/2001/XMLSchema" xmlns:p="http://schemas.microsoft.com/office/2006/metadata/properties" xmlns:ns2="af67ef0d-29db-4b47-be19-49750d2c5b46" xmlns:ns3="008856c5-5e82-4bb2-b94b-d933afeebe23" targetNamespace="http://schemas.microsoft.com/office/2006/metadata/properties" ma:root="true" ma:fieldsID="cf84cc938520378e82474522eeb5760d" ns2:_="" ns3:_="">
     <xsd:import namespace="af67ef0d-29db-4b47-be19-49750d2c5b46"/>
@@ -11044,19 +11628,15 @@
 </ct:contentTypeSchema>
 </file>
 
-<file path=customXml/item4.xml><?xml version="1.0" encoding="utf-8"?>
-<p:properties xmlns:p="http://schemas.microsoft.com/office/2006/metadata/properties" xmlns:xsi="http://www.w3.org/2001/XMLSchema-instance" xmlns:pc="http://schemas.microsoft.com/office/infopath/2007/PartnerControls">
-  <documentManagement>
-    <TaxCatchAll xmlns="008856c5-5e82-4bb2-b94b-d933afeebe23" xsi:nil="true"/>
-    <lcf76f155ced4ddcb4097134ff3c332f xmlns="af67ef0d-29db-4b47-be19-49750d2c5b46">
-      <Terms xmlns="http://schemas.microsoft.com/office/infopath/2007/PartnerControls"/>
-    </lcf76f155ced4ddcb4097134ff3c332f>
-    <ReferenceId xmlns="af67ef0d-29db-4b47-be19-49750d2c5b46" xsi:nil="true"/>
-  </documentManagement>
-</p:properties>
+<file path=customXml/itemProps1.xml><?xml version="1.0" encoding="utf-8"?>
+<ds:datastoreItem xmlns:ds="http://schemas.openxmlformats.org/officeDocument/2006/customXml" ds:itemID="{C6916C6B-E06E-47CD-A094-BBBE44C5EA8C}">
+  <ds:schemaRefs>
+    <ds:schemaRef ds:uri="http://schemas.microsoft.com/sharepoint/v3/contenttype/forms"/>
+  </ds:schemaRefs>
+</ds:datastoreItem>
 </file>
 
-<file path=customXml/itemProps1.xml><?xml version="1.0" encoding="utf-8"?>
+<file path=customXml/itemProps2.xml><?xml version="1.0" encoding="utf-8"?>
 <ds:datastoreItem xmlns:ds="http://schemas.openxmlformats.org/officeDocument/2006/customXml" ds:itemID="{72B7D650-2FAA-4D72-B587-235E59E6AC26}">
   <ds:schemaRefs>
     <ds:schemaRef ds:uri="http://schemas.openxmlformats.org/officeDocument/2006/bibliography"/>
@@ -11064,15 +11644,18 @@
 </ds:datastoreItem>
 </file>
 
-<file path=customXml/itemProps2.xml><?xml version="1.0" encoding="utf-8"?>
-<ds:datastoreItem xmlns:ds="http://schemas.openxmlformats.org/officeDocument/2006/customXml" ds:itemID="{C6916C6B-E06E-47CD-A094-BBBE44C5EA8C}">
+<file path=customXml/itemProps3.xml><?xml version="1.0" encoding="utf-8"?>
+<ds:datastoreItem xmlns:ds="http://schemas.openxmlformats.org/officeDocument/2006/customXml" ds:itemID="{846B1C81-E993-40E7-BCC5-DA63F0CD945C}">
   <ds:schemaRefs>
-    <ds:schemaRef ds:uri="http://schemas.microsoft.com/sharepoint/v3/contenttype/forms"/>
+    <ds:schemaRef ds:uri="http://schemas.microsoft.com/office/2006/metadata/properties"/>
+    <ds:schemaRef ds:uri="http://schemas.microsoft.com/office/infopath/2007/PartnerControls"/>
+    <ds:schemaRef ds:uri="008856c5-5e82-4bb2-b94b-d933afeebe23"/>
+    <ds:schemaRef ds:uri="af67ef0d-29db-4b47-be19-49750d2c5b46"/>
   </ds:schemaRefs>
 </ds:datastoreItem>
 </file>
 
-<file path=customXml/itemProps3.xml><?xml version="1.0" encoding="utf-8"?>
+<file path=customXml/itemProps4.xml><?xml version="1.0" encoding="utf-8"?>
 <ds:datastoreItem xmlns:ds="http://schemas.openxmlformats.org/officeDocument/2006/customXml" ds:itemID="{05582040-8D66-419E-8845-E4115F9C6240}">
   <ds:schemaRefs>
     <ds:schemaRef ds:uri="http://schemas.microsoft.com/office/2006/metadata/contentType"/>
@@ -11089,15 +11672,4 @@
     <ds:schemaRef ds:uri="http://schemas.microsoft.com/internal/obd"/>
   </ds:schemaRefs>
 </ds:datastoreItem>
-</file>
-
-<file path=customXml/itemProps4.xml><?xml version="1.0" encoding="utf-8"?>
-<ds:datastoreItem xmlns:ds="http://schemas.openxmlformats.org/officeDocument/2006/customXml" ds:itemID="{846B1C81-E993-40E7-BCC5-DA63F0CD945C}">
-  <ds:schemaRefs>
-    <ds:schemaRef ds:uri="http://schemas.microsoft.com/office/2006/metadata/properties"/>
-    <ds:schemaRef ds:uri="http://schemas.microsoft.com/office/infopath/2007/PartnerControls"/>
-    <ds:schemaRef ds:uri="008856c5-5e82-4bb2-b94b-d933afeebe23"/>
-    <ds:schemaRef ds:uri="af67ef0d-29db-4b47-be19-49750d2c5b46"/>
-  </ds:schemaRefs>
-</ds:datastoreItem>
 </file>
</xml_diff>